<commit_message>
Pushing up the latest edits of these documents.
</commit_message>
<xml_diff>
--- a/Documentation/MarFS-Repo-Types-Early-Risk-Mitagation-Deployments.docx
+++ b/Documentation/MarFS-Repo-Types-Early-Risk-Mitagation-Deployments.docx
@@ -868,18 +868,18 @@
               <w:t>NCW.S.OO</w:t>
             </w:r>
             <w:r>
-              <w:t xml:space="preserve"> (GPFS MD, </w:t>
-            </w:r>
-            <w:proofErr w:type="spellStart"/>
-            <w:r>
-              <w:t>Mul</w:t>
-            </w:r>
-            <w:r>
-              <w:t>tile</w:t>
-            </w:r>
-            <w:proofErr w:type="spellEnd"/>
-            <w:r>
-              <w:t xml:space="preserve"> </w:t>
+              <w:t xml:space="preserve"> (GPFS MD, Mul</w:t>
+            </w:r>
+            <w:r>
+              <w:t>ti</w:t>
+            </w:r>
+            <w:r>
+              <w:t>p</w:t>
+            </w:r>
+            <w:bookmarkStart w:id="0" w:name="_GoBack"/>
+            <w:bookmarkEnd w:id="0"/>
+            <w:r>
+              <w:t xml:space="preserve">le </w:t>
             </w:r>
             <w:proofErr w:type="spellStart"/>
             <w:r>
@@ -1024,10 +1024,13 @@
               <w:t>NCW.S.MFS (GPFS MD, multiple in</w:t>
             </w:r>
             <w:r>
-              <w:t>dividual ZFS2 for Data and MarFS</w:t>
-            </w:r>
-            <w:bookmarkStart w:id="0" w:name="_GoBack"/>
-            <w:bookmarkEnd w:id="0"/>
+              <w:t xml:space="preserve">dividual ZFS2 for Data and </w:t>
+            </w:r>
+            <w:proofErr w:type="spellStart"/>
+            <w:r>
+              <w:t>MarFS</w:t>
+            </w:r>
+            <w:proofErr w:type="spellEnd"/>
             <w:r>
               <w:t xml:space="preserve"> stripes across these)</w:t>
             </w:r>

</xml_diff>